<commit_message>
Research paper updated and Tableau documentation added to Notes
</commit_message>
<xml_diff>
--- a/PAPER.docx
+++ b/PAPER.docx
@@ -2551,7 +2551,6 @@
           <w:szCs w:val="20"/>
         </w:rPr>
       </w:pPr>
-      <w:bookmarkStart w:id="0" w:name="_GoBack"/>
       <w:r>
         <w:rPr>
           <w:rFonts w:ascii="Times New Roman" w:eastAsia="Times New Roman" w:hAnsi="Times New Roman" w:cs="Times New Roman"/>
@@ -2603,7 +2602,6 @@
           </wp:inline>
         </w:drawing>
       </w:r>
-      <w:bookmarkEnd w:id="0"/>
     </w:p>
     <w:p>
       <w:pPr>
@@ -2670,8 +2668,8 @@
         </w:rPr>
         <w:drawing>
           <wp:inline distT="0" distB="0" distL="0" distR="0" wp14:anchorId="6DD87781" wp14:editId="246D81FB">
-            <wp:extent cx="6839712" cy="4486049"/>
-            <wp:effectExtent l="0" t="0" r="0" b="0"/>
+            <wp:extent cx="3313785" cy="2173455"/>
+            <wp:effectExtent l="0" t="0" r="1270" b="0"/>
             <wp:docPr id="5" name="Picture 5"/>
             <wp:cNvGraphicFramePr>
               <a:graphicFrameLocks xmlns:a="http://schemas.openxmlformats.org/drawingml/2006/main" noChangeAspect="1"/>
@@ -2698,7 +2696,7 @@
                   <pic:spPr>
                     <a:xfrm>
                       <a:off x="0" y="0"/>
-                      <a:ext cx="6850363" cy="4493035"/>
+                      <a:ext cx="3323158" cy="2179603"/>
                     </a:xfrm>
                     <a:prstGeom prst="rect">
                       <a:avLst/>
@@ -2726,6 +2724,43 @@
         <w:jc w:val="both"/>
         <w:rPr>
           <w:rFonts w:ascii="Times New Roman" w:eastAsia="Times New Roman" w:hAnsi="Times New Roman" w:cs="Times New Roman"/>
+          <w:sz w:val="20"/>
+          <w:szCs w:val="20"/>
+        </w:rPr>
+      </w:pPr>
+      <w:r>
+        <w:rPr>
+          <w:rFonts w:ascii="Times New Roman" w:eastAsia="Times New Roman" w:hAnsi="Times New Roman" w:cs="Times New Roman"/>
+          <w:sz w:val="20"/>
+          <w:szCs w:val="20"/>
+        </w:rPr>
+        <w:t xml:space="preserve">Data visualizations have also been performed using Tableau. Tableau is a powerful and rapidly growing data visualization tool used in the business intelligence industry. It helps simplify raw data into a very understandable format. Tableau helps you create data that experts at all levels of your organization can understand. Users who are in the non-technical domain can also use it to create customized dashboards. Data blending, real time analysis and collaboration of data are some of the best features of Tableau. Data analysis using Tableau tools is very fast and the visualizations created are in the form of dashboards and spreadsheets. In order to utilize Tableau we had to do some operations first. We navigated to the official Tableau website on a web browser, moved to the Tableau Public download webpage for downloading the installation file of the version of the software for public usage, clicked on the link to download the Tableau Public 2022.4 execution file (TableauPublicDesktop-64bit-2022-4-0.exe), saved the execution file to the downloads folder, double-clicked on the executive file to install the software on the system, and finally agreed to the terms and conditions and then selecting suitable preferences to finally install the software on the computer. After following all the steps, we started the Tableau Public 2022.4 application. First of all, we imported the the divvy-tripdata_cleaned.csv dataset into the workspace, then we created a new sheet for doing all the visualizations, dragged </w:t>
+      </w:r>
+      <w:r>
+        <w:rPr>
+          <w:rFonts w:ascii="Times New Roman" w:eastAsia="Times New Roman" w:hAnsi="Times New Roman" w:cs="Times New Roman"/>
+          <w:sz w:val="20"/>
+          <w:szCs w:val="20"/>
+        </w:rPr>
+        <w:lastRenderedPageBreak/>
+        <w:t>the ‘User Type’ to the Columns and the ‘Year’ onto the Rows to obtain the bar chart, followed by making other charts which included dragging ‘Gender’ to the Columns and the ‘Year’ onto the Rows, ‘Gender’ to the Columns and the ‘Day’ onto the Rows, ‘Birth Year’ to the Columns and the ‘Day’ onto the Rows, and ‘User Type’ to the Columns and the ‘Month’ onto the Rows, in order to obtain the respective charts. We also explored some other aspects of the data and familiarized ourselves with the Tableau interface.</w:t>
+      </w:r>
+    </w:p>
+    <w:p>
+      <w:pPr>
+        <w:jc w:val="both"/>
+        <w:rPr>
+          <w:rFonts w:ascii="Times New Roman" w:eastAsia="Times New Roman" w:hAnsi="Times New Roman" w:cs="Times New Roman"/>
+          <w:sz w:val="20"/>
+          <w:szCs w:val="20"/>
+        </w:rPr>
+      </w:pPr>
+    </w:p>
+    <w:p>
+      <w:pPr>
+        <w:jc w:val="both"/>
+        <w:rPr>
+          <w:rFonts w:ascii="Times New Roman" w:eastAsia="Times New Roman" w:hAnsi="Times New Roman" w:cs="Times New Roman"/>
           <w:b/>
           <w:sz w:val="28"/>
           <w:szCs w:val="28"/>
@@ -2892,61 +2927,61 @@
           <w:sz w:val="20"/>
           <w:szCs w:val="20"/>
         </w:rPr>
+        <w:t>[8] Puneeth B. R., Nethravathi P. S., "Bicycle Industry in India and its Challenges – A Case Study", International Journal of Case Studies in Business, IT, and Education (IJCSBE), 5(2), 62-74, ISSN: 2581-6942, Vol. 5, No. 2, August 2021.</w:t>
+      </w:r>
+    </w:p>
+    <w:p>
+      <w:pPr>
+        <w:jc w:val="both"/>
+        <w:rPr>
+          <w:rFonts w:ascii="Times New Roman" w:eastAsia="Times New Roman" w:hAnsi="Times New Roman" w:cs="Times New Roman"/>
+          <w:sz w:val="20"/>
+          <w:szCs w:val="20"/>
+        </w:rPr>
+      </w:pPr>
+      <w:r>
+        <w:rPr>
+          <w:rFonts w:ascii="Times New Roman" w:eastAsia="Times New Roman" w:hAnsi="Times New Roman" w:cs="Times New Roman"/>
+          <w:sz w:val="20"/>
+          <w:szCs w:val="20"/>
+        </w:rPr>
+        <w:t>[9] Vitória Albuquerque, Miguel Sales Dias, Fernando Bacao, "Machine Learning Approaches to Bike-Sharing Systems: A Systematic Literature Review", International Journal of Geo-Information, ISPRS Int. J. Geo-Inf. 2021, 10, 62, February 2021.</w:t>
+      </w:r>
+    </w:p>
+    <w:p>
+      <w:pPr>
+        <w:jc w:val="both"/>
+        <w:rPr>
+          <w:rFonts w:ascii="Times New Roman" w:eastAsia="Times New Roman" w:hAnsi="Times New Roman" w:cs="Times New Roman"/>
+          <w:sz w:val="20"/>
+          <w:szCs w:val="20"/>
+        </w:rPr>
+      </w:pPr>
+      <w:r>
+        <w:rPr>
+          <w:rFonts w:ascii="Times New Roman" w:eastAsia="Times New Roman" w:hAnsi="Times New Roman" w:cs="Times New Roman"/>
+          <w:sz w:val="20"/>
+          <w:szCs w:val="20"/>
+        </w:rPr>
+        <w:t>[10] Anil Jain, Nirmala Joshi, Anand J Mayee, "Factors motivating buying behavior of female two wheeler users in the district of Palghar", Journal of Management Research and Analysis, October-December, 2020;7(4):154-158, December 2020.</w:t>
+      </w:r>
+    </w:p>
+    <w:p>
+      <w:pPr>
+        <w:jc w:val="both"/>
+        <w:rPr>
+          <w:rFonts w:ascii="Times New Roman" w:eastAsia="Times New Roman" w:hAnsi="Times New Roman" w:cs="Times New Roman"/>
+          <w:sz w:val="20"/>
+          <w:szCs w:val="20"/>
+        </w:rPr>
+      </w:pPr>
+      <w:r>
+        <w:rPr>
+          <w:rFonts w:ascii="Times New Roman" w:eastAsia="Times New Roman" w:hAnsi="Times New Roman" w:cs="Times New Roman"/>
+          <w:sz w:val="20"/>
+          <w:szCs w:val="20"/>
+        </w:rPr>
         <w:lastRenderedPageBreak/>
-        <w:t>[8] Puneeth B. R., Nethravathi P. S., "Bicycle Industry in India and its Challenges – A Case Study", International Journal of Case Studies in Business, IT, and Education (IJCSBE), 5(2), 62-74, ISSN: 2581-6942, Vol. 5, No. 2, August 2021.</w:t>
-      </w:r>
-    </w:p>
-    <w:p>
-      <w:pPr>
-        <w:jc w:val="both"/>
-        <w:rPr>
-          <w:rFonts w:ascii="Times New Roman" w:eastAsia="Times New Roman" w:hAnsi="Times New Roman" w:cs="Times New Roman"/>
-          <w:sz w:val="20"/>
-          <w:szCs w:val="20"/>
-        </w:rPr>
-      </w:pPr>
-      <w:r>
-        <w:rPr>
-          <w:rFonts w:ascii="Times New Roman" w:eastAsia="Times New Roman" w:hAnsi="Times New Roman" w:cs="Times New Roman"/>
-          <w:sz w:val="20"/>
-          <w:szCs w:val="20"/>
-        </w:rPr>
-        <w:t>[9] Vitória Albuquerque, Miguel Sales Dias, Fernando Bacao, "Machine Learning Approaches to Bike-Sharing Systems: A Systematic Literature Review", International Journal of Geo-Information, ISPRS Int. J. Geo-Inf. 2021, 10, 62, February 2021.</w:t>
-      </w:r>
-    </w:p>
-    <w:p>
-      <w:pPr>
-        <w:jc w:val="both"/>
-        <w:rPr>
-          <w:rFonts w:ascii="Times New Roman" w:eastAsia="Times New Roman" w:hAnsi="Times New Roman" w:cs="Times New Roman"/>
-          <w:sz w:val="20"/>
-          <w:szCs w:val="20"/>
-        </w:rPr>
-      </w:pPr>
-      <w:r>
-        <w:rPr>
-          <w:rFonts w:ascii="Times New Roman" w:eastAsia="Times New Roman" w:hAnsi="Times New Roman" w:cs="Times New Roman"/>
-          <w:sz w:val="20"/>
-          <w:szCs w:val="20"/>
-        </w:rPr>
-        <w:t>[10] Anil Jain, Nirmala Joshi, Anand J Mayee, "Factors motivating buying behavior of female two wheeler users in the district of Palghar", Journal of Management Research and Analysis, October-December, 2020;7(4):154-158, December 2020.</w:t>
-      </w:r>
-    </w:p>
-    <w:p>
-      <w:pPr>
-        <w:jc w:val="both"/>
-        <w:rPr>
-          <w:rFonts w:ascii="Times New Roman" w:eastAsia="Times New Roman" w:hAnsi="Times New Roman" w:cs="Times New Roman"/>
-          <w:sz w:val="20"/>
-          <w:szCs w:val="20"/>
-        </w:rPr>
-      </w:pPr>
-      <w:r>
-        <w:rPr>
-          <w:rFonts w:ascii="Times New Roman" w:eastAsia="Times New Roman" w:hAnsi="Times New Roman" w:cs="Times New Roman"/>
-          <w:sz w:val="20"/>
-          <w:szCs w:val="20"/>
-        </w:rPr>
         <w:t>[11] S. Diwakar Raj, Dr. N. Kannan, "Factors Influencing Purchase of Two Wheeler - A Study with Reference to Chennai City", International Journal of Management, 11(12), 2020, pp 2977-2982, ISSN Print: 0976-6502 and ISSN Online: 0976-6510, December 2020.</w:t>
       </w:r>
     </w:p>
@@ -3091,7 +3126,17 @@
           <w:sz w:val="20"/>
           <w:szCs w:val="20"/>
         </w:rPr>
-        <w:t>[19] Darren Buck, Ralph Buehler, Patricia Happ, Bradley Rawls, Payton Chung, Natalie Borecki, "Are Bikeshare Users Different from Regular Cyclists? A First Look at Short-Term Users, Annual Members, and Area Cyclists in the Washington, DC Region", Transportation Research Record Journal of the Transportation Research Board 2387(-1):112-119, DOI: 10.3141/2387-13, December 2013.</w:t>
+        <w:t xml:space="preserve">[19] Darren Buck, Ralph Buehler, Patricia Happ, Bradley Rawls, Payton Chung, Natalie Borecki, "Are Bikeshare Users Different from Regular Cyclists? A First Look at Short-Term Users, Annual Members, and Area Cyclists in the </w:t>
+      </w:r>
+      <w:bookmarkStart w:id="0" w:name="_GoBack"/>
+      <w:bookmarkEnd w:id="0"/>
+      <w:r>
+        <w:rPr>
+          <w:rFonts w:ascii="Times New Roman" w:eastAsia="Times New Roman" w:hAnsi="Times New Roman" w:cs="Times New Roman"/>
+          <w:sz w:val="20"/>
+          <w:szCs w:val="20"/>
+        </w:rPr>
+        <w:t>Washington, DC Region", Transportation Research Record Journal of the Transportation Research Board 2387(-1):112-119, DOI: 10.3141/2387-13, December 2013.</w:t>
       </w:r>
     </w:p>
     <w:p>
@@ -3116,7 +3161,7 @@
       <w:type w:val="continuous"/>
       <w:pgSz w:w="11906" w:h="16838"/>
       <w:pgMar w:top="851" w:right="567" w:bottom="567" w:left="567" w:header="709" w:footer="709" w:gutter="0"/>
-      <w:cols w:space="708"/>
+      <w:cols w:num="2" w:space="284"/>
       <w:docGrid w:linePitch="360"/>
     </w:sectPr>
   </w:body>

</xml_diff>

<commit_message>
Review-3 PPT Materials Assembled
</commit_message>
<xml_diff>
--- a/PAPER.docx
+++ b/PAPER.docx
@@ -1258,17 +1258,7 @@
           <w:sz w:val="20"/>
           <w:szCs w:val="20"/>
         </w:rPr>
-        <w:t>The authors scrutinized revenue management strategies for unlimited usage bike-share scenarios in their research paper. Citi Bike public data has been used by the authors for the overall analysis. Summarization of the basic data for understanding the behavioral patterns of the casual users and the number of trips that casual users take was estimated for relating between the two, because such data was not publicly available. The parameters of these distributions were derived from sample means and standard deviatio</w:t>
-      </w:r>
-      <w:bookmarkStart w:id="0" w:name="_GoBack"/>
-      <w:bookmarkEnd w:id="0"/>
-      <w:r>
-        <w:rPr>
-          <w:rFonts w:ascii="Times New Roman" w:eastAsia="Times New Roman" w:hAnsi="Times New Roman" w:cs="Times New Roman"/>
-          <w:sz w:val="20"/>
-          <w:szCs w:val="20"/>
-        </w:rPr>
-        <w:t xml:space="preserve">ns using linear regression of daily short-term ticket sales and occasional passenger numbers. A path choice model was built using variables resampled from the fitted distribution by the bootstrap method. The multinomial logit model was used because it could represent not only individual vote probabilities but also aggregated market shares. As a result, the price combination of the two plans was optimized to maximize revenue based on estimated model output, and the impact on consumer surplus was quantified. </w:t>
+        <w:t xml:space="preserve">The authors scrutinized revenue management strategies for unlimited usage bike-share scenarios in their research paper. Citi Bike public data has been used by the authors for the overall analysis. Summarization of the basic data for understanding the behavioral patterns of the casual users and the number of trips that casual users take was estimated for relating between the two, because such data was not publicly available. The parameters of these distributions were derived from sample means and standard deviations using linear regression of daily short-term ticket sales and occasional passenger numbers. A path choice model was built using variables resampled from the fitted distribution by the bootstrap method. The multinomial logit model was used because it could represent not only individual vote probabilities but also aggregated market shares. As a result, the price combination of the two plans was optimized to maximize revenue based on estimated model output, and the impact on consumer surplus was quantified. </w:t>
       </w:r>
       <w:r>
         <w:rPr>
@@ -2923,43 +2913,46 @@
         <w:tblLook w:val="04A0" w:firstRow="1" w:lastRow="0" w:firstColumn="1" w:lastColumn="0" w:noHBand="0" w:noVBand="1"/>
       </w:tblPr>
       <w:tblGrid>
-        <w:gridCol w:w="1913"/>
-        <w:gridCol w:w="1903"/>
-        <w:gridCol w:w="1793"/>
-        <w:gridCol w:w="1793"/>
-        <w:gridCol w:w="1793"/>
-        <w:gridCol w:w="1793"/>
+        <w:gridCol w:w="2518"/>
+        <w:gridCol w:w="1418"/>
+        <w:gridCol w:w="1417"/>
+        <w:gridCol w:w="1134"/>
+        <w:gridCol w:w="2268"/>
+        <w:gridCol w:w="2233"/>
       </w:tblGrid>
       <w:tr>
         <w:trPr>
-          <w:trHeight w:val="808"/>
+          <w:trHeight w:val="666"/>
         </w:trPr>
         <w:tc>
           <w:tcPr>
-            <w:tcW w:w="1913" w:type="dxa"/>
-          </w:tcPr>
-          <w:p>
-            <w:pPr>
-              <w:jc w:val="center"/>
-              <w:rPr>
-                <w:rFonts w:ascii="Times New Roman" w:eastAsia="Times New Roman" w:hAnsi="Times New Roman" w:cs="Times New Roman"/>
-                <w:sz w:val="20"/>
-                <w:szCs w:val="20"/>
-              </w:rPr>
-            </w:pPr>
-          </w:p>
-          <w:p>
-            <w:pPr>
-              <w:jc w:val="center"/>
-              <w:rPr>
-                <w:rFonts w:ascii="Times New Roman" w:eastAsia="Times New Roman" w:hAnsi="Times New Roman" w:cs="Times New Roman"/>
-                <w:sz w:val="20"/>
-                <w:szCs w:val="20"/>
-              </w:rPr>
-            </w:pPr>
-            <w:r>
-              <w:rPr>
-                <w:rFonts w:ascii="Times New Roman" w:eastAsia="Times New Roman" w:hAnsi="Times New Roman" w:cs="Times New Roman"/>
+            <w:tcW w:w="2518" w:type="dxa"/>
+          </w:tcPr>
+          <w:p>
+            <w:pPr>
+              <w:jc w:val="center"/>
+              <w:rPr>
+                <w:rFonts w:ascii="Times New Roman" w:eastAsia="Times New Roman" w:hAnsi="Times New Roman" w:cs="Times New Roman"/>
+                <w:b/>
+                <w:sz w:val="20"/>
+                <w:szCs w:val="20"/>
+              </w:rPr>
+            </w:pPr>
+          </w:p>
+          <w:p>
+            <w:pPr>
+              <w:jc w:val="center"/>
+              <w:rPr>
+                <w:rFonts w:ascii="Times New Roman" w:eastAsia="Times New Roman" w:hAnsi="Times New Roman" w:cs="Times New Roman"/>
+                <w:b/>
+                <w:sz w:val="20"/>
+                <w:szCs w:val="20"/>
+              </w:rPr>
+            </w:pPr>
+            <w:r>
+              <w:rPr>
+                <w:rFonts w:ascii="Times New Roman" w:eastAsia="Times New Roman" w:hAnsi="Times New Roman" w:cs="Times New Roman"/>
+                <w:b/>
                 <w:sz w:val="20"/>
                 <w:szCs w:val="20"/>
               </w:rPr>
@@ -2969,30 +2962,33 @@
         </w:tc>
         <w:tc>
           <w:tcPr>
-            <w:tcW w:w="1903" w:type="dxa"/>
-          </w:tcPr>
-          <w:p>
-            <w:pPr>
-              <w:jc w:val="center"/>
-              <w:rPr>
-                <w:rFonts w:ascii="Times New Roman" w:eastAsia="Times New Roman" w:hAnsi="Times New Roman" w:cs="Times New Roman"/>
-                <w:sz w:val="20"/>
-                <w:szCs w:val="20"/>
-              </w:rPr>
-            </w:pPr>
-          </w:p>
-          <w:p>
-            <w:pPr>
-              <w:jc w:val="center"/>
-              <w:rPr>
-                <w:rFonts w:ascii="Times New Roman" w:eastAsia="Times New Roman" w:hAnsi="Times New Roman" w:cs="Times New Roman"/>
-                <w:sz w:val="20"/>
-                <w:szCs w:val="20"/>
-              </w:rPr>
-            </w:pPr>
-            <w:r>
-              <w:rPr>
-                <w:rFonts w:ascii="Times New Roman" w:eastAsia="Times New Roman" w:hAnsi="Times New Roman" w:cs="Times New Roman"/>
+            <w:tcW w:w="1418" w:type="dxa"/>
+          </w:tcPr>
+          <w:p>
+            <w:pPr>
+              <w:jc w:val="center"/>
+              <w:rPr>
+                <w:rFonts w:ascii="Times New Roman" w:eastAsia="Times New Roman" w:hAnsi="Times New Roman" w:cs="Times New Roman"/>
+                <w:b/>
+                <w:sz w:val="20"/>
+                <w:szCs w:val="20"/>
+              </w:rPr>
+            </w:pPr>
+          </w:p>
+          <w:p>
+            <w:pPr>
+              <w:jc w:val="center"/>
+              <w:rPr>
+                <w:rFonts w:ascii="Times New Roman" w:eastAsia="Times New Roman" w:hAnsi="Times New Roman" w:cs="Times New Roman"/>
+                <w:b/>
+                <w:sz w:val="20"/>
+                <w:szCs w:val="20"/>
+              </w:rPr>
+            </w:pPr>
+            <w:r>
+              <w:rPr>
+                <w:rFonts w:ascii="Times New Roman" w:eastAsia="Times New Roman" w:hAnsi="Times New Roman" w:cs="Times New Roman"/>
+                <w:b/>
                 <w:sz w:val="20"/>
                 <w:szCs w:val="20"/>
               </w:rPr>
@@ -3002,30 +2998,33 @@
         </w:tc>
         <w:tc>
           <w:tcPr>
-            <w:tcW w:w="1793" w:type="dxa"/>
-          </w:tcPr>
-          <w:p>
-            <w:pPr>
-              <w:jc w:val="center"/>
-              <w:rPr>
-                <w:rFonts w:ascii="Times New Roman" w:eastAsia="Times New Roman" w:hAnsi="Times New Roman" w:cs="Times New Roman"/>
-                <w:sz w:val="20"/>
-                <w:szCs w:val="20"/>
-              </w:rPr>
-            </w:pPr>
-          </w:p>
-          <w:p>
-            <w:pPr>
-              <w:jc w:val="center"/>
-              <w:rPr>
-                <w:rFonts w:ascii="Times New Roman" w:eastAsia="Times New Roman" w:hAnsi="Times New Roman" w:cs="Times New Roman"/>
-                <w:sz w:val="20"/>
-                <w:szCs w:val="20"/>
-              </w:rPr>
-            </w:pPr>
-            <w:r>
-              <w:rPr>
-                <w:rFonts w:ascii="Times New Roman" w:eastAsia="Times New Roman" w:hAnsi="Times New Roman" w:cs="Times New Roman"/>
+            <w:tcW w:w="1417" w:type="dxa"/>
+          </w:tcPr>
+          <w:p>
+            <w:pPr>
+              <w:jc w:val="center"/>
+              <w:rPr>
+                <w:rFonts w:ascii="Times New Roman" w:eastAsia="Times New Roman" w:hAnsi="Times New Roman" w:cs="Times New Roman"/>
+                <w:b/>
+                <w:sz w:val="20"/>
+                <w:szCs w:val="20"/>
+              </w:rPr>
+            </w:pPr>
+          </w:p>
+          <w:p>
+            <w:pPr>
+              <w:jc w:val="center"/>
+              <w:rPr>
+                <w:rFonts w:ascii="Times New Roman" w:eastAsia="Times New Roman" w:hAnsi="Times New Roman" w:cs="Times New Roman"/>
+                <w:b/>
+                <w:sz w:val="20"/>
+                <w:szCs w:val="20"/>
+              </w:rPr>
+            </w:pPr>
+            <w:r>
+              <w:rPr>
+                <w:rFonts w:ascii="Times New Roman" w:eastAsia="Times New Roman" w:hAnsi="Times New Roman" w:cs="Times New Roman"/>
+                <w:b/>
                 <w:sz w:val="20"/>
                 <w:szCs w:val="20"/>
               </w:rPr>
@@ -3035,30 +3034,33 @@
         </w:tc>
         <w:tc>
           <w:tcPr>
-            <w:tcW w:w="1793" w:type="dxa"/>
-          </w:tcPr>
-          <w:p>
-            <w:pPr>
-              <w:jc w:val="center"/>
-              <w:rPr>
-                <w:rFonts w:ascii="Times New Roman" w:eastAsia="Times New Roman" w:hAnsi="Times New Roman" w:cs="Times New Roman"/>
-                <w:sz w:val="20"/>
-                <w:szCs w:val="20"/>
-              </w:rPr>
-            </w:pPr>
-          </w:p>
-          <w:p>
-            <w:pPr>
-              <w:jc w:val="center"/>
-              <w:rPr>
-                <w:rFonts w:ascii="Times New Roman" w:eastAsia="Times New Roman" w:hAnsi="Times New Roman" w:cs="Times New Roman"/>
-                <w:sz w:val="20"/>
-                <w:szCs w:val="20"/>
-              </w:rPr>
-            </w:pPr>
-            <w:r>
-              <w:rPr>
-                <w:rFonts w:ascii="Times New Roman" w:eastAsia="Times New Roman" w:hAnsi="Times New Roman" w:cs="Times New Roman"/>
+            <w:tcW w:w="1134" w:type="dxa"/>
+          </w:tcPr>
+          <w:p>
+            <w:pPr>
+              <w:jc w:val="center"/>
+              <w:rPr>
+                <w:rFonts w:ascii="Times New Roman" w:eastAsia="Times New Roman" w:hAnsi="Times New Roman" w:cs="Times New Roman"/>
+                <w:b/>
+                <w:sz w:val="20"/>
+                <w:szCs w:val="20"/>
+              </w:rPr>
+            </w:pPr>
+          </w:p>
+          <w:p>
+            <w:pPr>
+              <w:jc w:val="center"/>
+              <w:rPr>
+                <w:rFonts w:ascii="Times New Roman" w:eastAsia="Times New Roman" w:hAnsi="Times New Roman" w:cs="Times New Roman"/>
+                <w:b/>
+                <w:sz w:val="20"/>
+                <w:szCs w:val="20"/>
+              </w:rPr>
+            </w:pPr>
+            <w:r>
+              <w:rPr>
+                <w:rFonts w:ascii="Times New Roman" w:eastAsia="Times New Roman" w:hAnsi="Times New Roman" w:cs="Times New Roman"/>
+                <w:b/>
                 <w:sz w:val="20"/>
                 <w:szCs w:val="20"/>
               </w:rPr>
@@ -3068,30 +3070,33 @@
         </w:tc>
         <w:tc>
           <w:tcPr>
-            <w:tcW w:w="1793" w:type="dxa"/>
-          </w:tcPr>
-          <w:p>
-            <w:pPr>
-              <w:jc w:val="center"/>
-              <w:rPr>
-                <w:rFonts w:ascii="Times New Roman" w:eastAsia="Times New Roman" w:hAnsi="Times New Roman" w:cs="Times New Roman"/>
-                <w:sz w:val="20"/>
-                <w:szCs w:val="20"/>
-              </w:rPr>
-            </w:pPr>
-          </w:p>
-          <w:p>
-            <w:pPr>
-              <w:jc w:val="center"/>
-              <w:rPr>
-                <w:rFonts w:ascii="Times New Roman" w:eastAsia="Times New Roman" w:hAnsi="Times New Roman" w:cs="Times New Roman"/>
-                <w:sz w:val="20"/>
-                <w:szCs w:val="20"/>
-              </w:rPr>
-            </w:pPr>
-            <w:r>
-              <w:rPr>
-                <w:rFonts w:ascii="Times New Roman" w:eastAsia="Times New Roman" w:hAnsi="Times New Roman" w:cs="Times New Roman"/>
+            <w:tcW w:w="2268" w:type="dxa"/>
+          </w:tcPr>
+          <w:p>
+            <w:pPr>
+              <w:jc w:val="center"/>
+              <w:rPr>
+                <w:rFonts w:ascii="Times New Roman" w:eastAsia="Times New Roman" w:hAnsi="Times New Roman" w:cs="Times New Roman"/>
+                <w:b/>
+                <w:sz w:val="20"/>
+                <w:szCs w:val="20"/>
+              </w:rPr>
+            </w:pPr>
+          </w:p>
+          <w:p>
+            <w:pPr>
+              <w:jc w:val="center"/>
+              <w:rPr>
+                <w:rFonts w:ascii="Times New Roman" w:eastAsia="Times New Roman" w:hAnsi="Times New Roman" w:cs="Times New Roman"/>
+                <w:b/>
+                <w:sz w:val="20"/>
+                <w:szCs w:val="20"/>
+              </w:rPr>
+            </w:pPr>
+            <w:r>
+              <w:rPr>
+                <w:rFonts w:ascii="Times New Roman" w:eastAsia="Times New Roman" w:hAnsi="Times New Roman" w:cs="Times New Roman"/>
+                <w:b/>
                 <w:sz w:val="20"/>
                 <w:szCs w:val="20"/>
               </w:rPr>
@@ -3101,30 +3106,33 @@
         </w:tc>
         <w:tc>
           <w:tcPr>
-            <w:tcW w:w="1793" w:type="dxa"/>
-          </w:tcPr>
-          <w:p>
-            <w:pPr>
-              <w:jc w:val="center"/>
-              <w:rPr>
-                <w:rFonts w:ascii="Times New Roman" w:eastAsia="Times New Roman" w:hAnsi="Times New Roman" w:cs="Times New Roman"/>
-                <w:sz w:val="20"/>
-                <w:szCs w:val="20"/>
-              </w:rPr>
-            </w:pPr>
-          </w:p>
-          <w:p>
-            <w:pPr>
-              <w:jc w:val="center"/>
-              <w:rPr>
-                <w:rFonts w:ascii="Times New Roman" w:eastAsia="Times New Roman" w:hAnsi="Times New Roman" w:cs="Times New Roman"/>
-                <w:sz w:val="20"/>
-                <w:szCs w:val="20"/>
-              </w:rPr>
-            </w:pPr>
-            <w:r>
-              <w:rPr>
-                <w:rFonts w:ascii="Times New Roman" w:eastAsia="Times New Roman" w:hAnsi="Times New Roman" w:cs="Times New Roman"/>
+            <w:tcW w:w="2233" w:type="dxa"/>
+          </w:tcPr>
+          <w:p>
+            <w:pPr>
+              <w:jc w:val="center"/>
+              <w:rPr>
+                <w:rFonts w:ascii="Times New Roman" w:eastAsia="Times New Roman" w:hAnsi="Times New Roman" w:cs="Times New Roman"/>
+                <w:b/>
+                <w:sz w:val="20"/>
+                <w:szCs w:val="20"/>
+              </w:rPr>
+            </w:pPr>
+          </w:p>
+          <w:p>
+            <w:pPr>
+              <w:jc w:val="center"/>
+              <w:rPr>
+                <w:rFonts w:ascii="Times New Roman" w:eastAsia="Times New Roman" w:hAnsi="Times New Roman" w:cs="Times New Roman"/>
+                <w:b/>
+                <w:sz w:val="20"/>
+                <w:szCs w:val="20"/>
+              </w:rPr>
+            </w:pPr>
+            <w:r>
+              <w:rPr>
+                <w:rFonts w:ascii="Times New Roman" w:eastAsia="Times New Roman" w:hAnsi="Times New Roman" w:cs="Times New Roman"/>
+                <w:b/>
                 <w:sz w:val="20"/>
                 <w:szCs w:val="20"/>
               </w:rPr>
@@ -3133,6 +3141,7 @@
             <w:r>
               <w:rPr>
                 <w:rFonts w:ascii="Times New Roman" w:eastAsia="Times New Roman" w:hAnsi="Times New Roman" w:cs="Times New Roman"/>
+                <w:b/>
                 <w:sz w:val="20"/>
                 <w:szCs w:val="20"/>
               </w:rPr>
@@ -3141,6 +3150,7 @@
             <w:r>
               <w:rPr>
                 <w:rFonts w:ascii="Times New Roman" w:eastAsia="Times New Roman" w:hAnsi="Times New Roman" w:cs="Times New Roman"/>
+                <w:b/>
                 <w:sz w:val="20"/>
                 <w:szCs w:val="20"/>
               </w:rPr>
@@ -3149,6 +3159,7 @@
             <w:r>
               <w:rPr>
                 <w:rFonts w:ascii="Times New Roman" w:eastAsia="Times New Roman" w:hAnsi="Times New Roman" w:cs="Times New Roman"/>
+                <w:b/>
                 <w:sz w:val="20"/>
                 <w:szCs w:val="20"/>
               </w:rPr>
@@ -3160,7 +3171,7 @@
       <w:tr>
         <w:tc>
           <w:tcPr>
-            <w:tcW w:w="1913" w:type="dxa"/>
+            <w:tcW w:w="2518" w:type="dxa"/>
           </w:tcPr>
           <w:p>
             <w:pPr>
@@ -3183,7 +3194,7 @@
         </w:tc>
         <w:tc>
           <w:tcPr>
-            <w:tcW w:w="1903" w:type="dxa"/>
+            <w:tcW w:w="1418" w:type="dxa"/>
           </w:tcPr>
           <w:p>
             <w:pPr>
@@ -3206,7 +3217,7 @@
         </w:tc>
         <w:tc>
           <w:tcPr>
-            <w:tcW w:w="1793" w:type="dxa"/>
+            <w:tcW w:w="1417" w:type="dxa"/>
           </w:tcPr>
           <w:p>
             <w:pPr>
@@ -3229,7 +3240,7 @@
         </w:tc>
         <w:tc>
           <w:tcPr>
-            <w:tcW w:w="1793" w:type="dxa"/>
+            <w:tcW w:w="1134" w:type="dxa"/>
           </w:tcPr>
           <w:p>
             <w:pPr>
@@ -3252,7 +3263,7 @@
         </w:tc>
         <w:tc>
           <w:tcPr>
-            <w:tcW w:w="1793" w:type="dxa"/>
+            <w:tcW w:w="2268" w:type="dxa"/>
           </w:tcPr>
           <w:p>
             <w:pPr>
@@ -3275,7 +3286,7 @@
         </w:tc>
         <w:tc>
           <w:tcPr>
-            <w:tcW w:w="1793" w:type="dxa"/>
+            <w:tcW w:w="2233" w:type="dxa"/>
           </w:tcPr>
           <w:p>
             <w:pPr>
@@ -3300,7 +3311,7 @@
       <w:tr>
         <w:tc>
           <w:tcPr>
-            <w:tcW w:w="1913" w:type="dxa"/>
+            <w:tcW w:w="2518" w:type="dxa"/>
           </w:tcPr>
           <w:p>
             <w:pPr>
@@ -3323,7 +3334,7 @@
         </w:tc>
         <w:tc>
           <w:tcPr>
-            <w:tcW w:w="1903" w:type="dxa"/>
+            <w:tcW w:w="1418" w:type="dxa"/>
           </w:tcPr>
           <w:p>
             <w:pPr>
@@ -3346,7 +3357,7 @@
         </w:tc>
         <w:tc>
           <w:tcPr>
-            <w:tcW w:w="1793" w:type="dxa"/>
+            <w:tcW w:w="1417" w:type="dxa"/>
           </w:tcPr>
           <w:p>
             <w:pPr>
@@ -3369,7 +3380,7 @@
         </w:tc>
         <w:tc>
           <w:tcPr>
-            <w:tcW w:w="1793" w:type="dxa"/>
+            <w:tcW w:w="1134" w:type="dxa"/>
           </w:tcPr>
           <w:p>
             <w:pPr>
@@ -3392,7 +3403,7 @@
         </w:tc>
         <w:tc>
           <w:tcPr>
-            <w:tcW w:w="1793" w:type="dxa"/>
+            <w:tcW w:w="2268" w:type="dxa"/>
           </w:tcPr>
           <w:p>
             <w:pPr>
@@ -3415,7 +3426,7 @@
         </w:tc>
         <w:tc>
           <w:tcPr>
-            <w:tcW w:w="1793" w:type="dxa"/>
+            <w:tcW w:w="2233" w:type="dxa"/>
           </w:tcPr>
           <w:p>
             <w:pPr>
@@ -3440,7 +3451,7 @@
       <w:tr>
         <w:tc>
           <w:tcPr>
-            <w:tcW w:w="1913" w:type="dxa"/>
+            <w:tcW w:w="2518" w:type="dxa"/>
           </w:tcPr>
           <w:p>
             <w:pPr>
@@ -3463,7 +3474,7 @@
         </w:tc>
         <w:tc>
           <w:tcPr>
-            <w:tcW w:w="1903" w:type="dxa"/>
+            <w:tcW w:w="1418" w:type="dxa"/>
           </w:tcPr>
           <w:p>
             <w:pPr>
@@ -3486,7 +3497,7 @@
         </w:tc>
         <w:tc>
           <w:tcPr>
-            <w:tcW w:w="1793" w:type="dxa"/>
+            <w:tcW w:w="1417" w:type="dxa"/>
           </w:tcPr>
           <w:p>
             <w:pPr>
@@ -3509,7 +3520,7 @@
         </w:tc>
         <w:tc>
           <w:tcPr>
-            <w:tcW w:w="1793" w:type="dxa"/>
+            <w:tcW w:w="1134" w:type="dxa"/>
           </w:tcPr>
           <w:p>
             <w:pPr>
@@ -3532,7 +3543,7 @@
         </w:tc>
         <w:tc>
           <w:tcPr>
-            <w:tcW w:w="1793" w:type="dxa"/>
+            <w:tcW w:w="2268" w:type="dxa"/>
           </w:tcPr>
           <w:p>
             <w:pPr>
@@ -3555,7 +3566,7 @@
         </w:tc>
         <w:tc>
           <w:tcPr>
-            <w:tcW w:w="1793" w:type="dxa"/>
+            <w:tcW w:w="2233" w:type="dxa"/>
           </w:tcPr>
           <w:p>
             <w:pPr>
@@ -3580,7 +3591,7 @@
       <w:tr>
         <w:tc>
           <w:tcPr>
-            <w:tcW w:w="1913" w:type="dxa"/>
+            <w:tcW w:w="2518" w:type="dxa"/>
           </w:tcPr>
           <w:p>
             <w:pPr>
@@ -3603,7 +3614,7 @@
         </w:tc>
         <w:tc>
           <w:tcPr>
-            <w:tcW w:w="1903" w:type="dxa"/>
+            <w:tcW w:w="1418" w:type="dxa"/>
           </w:tcPr>
           <w:p>
             <w:pPr>
@@ -3626,7 +3637,7 @@
         </w:tc>
         <w:tc>
           <w:tcPr>
-            <w:tcW w:w="1793" w:type="dxa"/>
+            <w:tcW w:w="1417" w:type="dxa"/>
           </w:tcPr>
           <w:p>
             <w:pPr>
@@ -3649,7 +3660,7 @@
         </w:tc>
         <w:tc>
           <w:tcPr>
-            <w:tcW w:w="1793" w:type="dxa"/>
+            <w:tcW w:w="1134" w:type="dxa"/>
           </w:tcPr>
           <w:p>
             <w:pPr>
@@ -3672,7 +3683,7 @@
         </w:tc>
         <w:tc>
           <w:tcPr>
-            <w:tcW w:w="1793" w:type="dxa"/>
+            <w:tcW w:w="2268" w:type="dxa"/>
           </w:tcPr>
           <w:p>
             <w:pPr>
@@ -3695,7 +3706,7 @@
         </w:tc>
         <w:tc>
           <w:tcPr>
-            <w:tcW w:w="1793" w:type="dxa"/>
+            <w:tcW w:w="2233" w:type="dxa"/>
           </w:tcPr>
           <w:p>
             <w:pPr>
@@ -3720,7 +3731,7 @@
       <w:tr>
         <w:tc>
           <w:tcPr>
-            <w:tcW w:w="1913" w:type="dxa"/>
+            <w:tcW w:w="2518" w:type="dxa"/>
           </w:tcPr>
           <w:p>
             <w:pPr>
@@ -3743,7 +3754,7 @@
         </w:tc>
         <w:tc>
           <w:tcPr>
-            <w:tcW w:w="1903" w:type="dxa"/>
+            <w:tcW w:w="1418" w:type="dxa"/>
           </w:tcPr>
           <w:p>
             <w:pPr>
@@ -3766,7 +3777,7 @@
         </w:tc>
         <w:tc>
           <w:tcPr>
-            <w:tcW w:w="1793" w:type="dxa"/>
+            <w:tcW w:w="1417" w:type="dxa"/>
           </w:tcPr>
           <w:p>
             <w:pPr>
@@ -3789,7 +3800,7 @@
         </w:tc>
         <w:tc>
           <w:tcPr>
-            <w:tcW w:w="1793" w:type="dxa"/>
+            <w:tcW w:w="1134" w:type="dxa"/>
           </w:tcPr>
           <w:p>
             <w:pPr>
@@ -3812,7 +3823,7 @@
         </w:tc>
         <w:tc>
           <w:tcPr>
-            <w:tcW w:w="1793" w:type="dxa"/>
+            <w:tcW w:w="2268" w:type="dxa"/>
           </w:tcPr>
           <w:p>
             <w:pPr>
@@ -3835,7 +3846,7 @@
         </w:tc>
         <w:tc>
           <w:tcPr>
-            <w:tcW w:w="1793" w:type="dxa"/>
+            <w:tcW w:w="2233" w:type="dxa"/>
           </w:tcPr>
           <w:p>
             <w:pPr>
@@ -3860,7 +3871,7 @@
       <w:tr>
         <w:tc>
           <w:tcPr>
-            <w:tcW w:w="1913" w:type="dxa"/>
+            <w:tcW w:w="2518" w:type="dxa"/>
           </w:tcPr>
           <w:p>
             <w:pPr>
@@ -3883,7 +3894,7 @@
         </w:tc>
         <w:tc>
           <w:tcPr>
-            <w:tcW w:w="1903" w:type="dxa"/>
+            <w:tcW w:w="1418" w:type="dxa"/>
           </w:tcPr>
           <w:p>
             <w:pPr>
@@ -3906,7 +3917,7 @@
         </w:tc>
         <w:tc>
           <w:tcPr>
-            <w:tcW w:w="1793" w:type="dxa"/>
+            <w:tcW w:w="1417" w:type="dxa"/>
           </w:tcPr>
           <w:p>
             <w:pPr>
@@ -3929,7 +3940,7 @@
         </w:tc>
         <w:tc>
           <w:tcPr>
-            <w:tcW w:w="1793" w:type="dxa"/>
+            <w:tcW w:w="1134" w:type="dxa"/>
           </w:tcPr>
           <w:p>
             <w:pPr>
@@ -3952,7 +3963,7 @@
         </w:tc>
         <w:tc>
           <w:tcPr>
-            <w:tcW w:w="1793" w:type="dxa"/>
+            <w:tcW w:w="2268" w:type="dxa"/>
           </w:tcPr>
           <w:p>
             <w:pPr>
@@ -3975,7 +3986,7 @@
         </w:tc>
         <w:tc>
           <w:tcPr>
-            <w:tcW w:w="1793" w:type="dxa"/>
+            <w:tcW w:w="2233" w:type="dxa"/>
           </w:tcPr>
           <w:p>
             <w:pPr>
@@ -4000,7 +4011,7 @@
       <w:tr>
         <w:tc>
           <w:tcPr>
-            <w:tcW w:w="1913" w:type="dxa"/>
+            <w:tcW w:w="2518" w:type="dxa"/>
           </w:tcPr>
           <w:p>
             <w:pPr>
@@ -4023,7 +4034,7 @@
         </w:tc>
         <w:tc>
           <w:tcPr>
-            <w:tcW w:w="1903" w:type="dxa"/>
+            <w:tcW w:w="1418" w:type="dxa"/>
           </w:tcPr>
           <w:p>
             <w:pPr>
@@ -4046,7 +4057,7 @@
         </w:tc>
         <w:tc>
           <w:tcPr>
-            <w:tcW w:w="1793" w:type="dxa"/>
+            <w:tcW w:w="1417" w:type="dxa"/>
           </w:tcPr>
           <w:p>
             <w:pPr>
@@ -4069,7 +4080,7 @@
         </w:tc>
         <w:tc>
           <w:tcPr>
-            <w:tcW w:w="1793" w:type="dxa"/>
+            <w:tcW w:w="1134" w:type="dxa"/>
           </w:tcPr>
           <w:p>
             <w:pPr>
@@ -4092,7 +4103,7 @@
         </w:tc>
         <w:tc>
           <w:tcPr>
-            <w:tcW w:w="1793" w:type="dxa"/>
+            <w:tcW w:w="2268" w:type="dxa"/>
           </w:tcPr>
           <w:p>
             <w:pPr>
@@ -4115,7 +4126,7 @@
         </w:tc>
         <w:tc>
           <w:tcPr>
-            <w:tcW w:w="1793" w:type="dxa"/>
+            <w:tcW w:w="2233" w:type="dxa"/>
           </w:tcPr>
           <w:p>
             <w:pPr>
@@ -4140,7 +4151,7 @@
       <w:tr>
         <w:tc>
           <w:tcPr>
-            <w:tcW w:w="1913" w:type="dxa"/>
+            <w:tcW w:w="2518" w:type="dxa"/>
           </w:tcPr>
           <w:p>
             <w:pPr>
@@ -4163,37 +4174,37 @@
         </w:tc>
         <w:tc>
           <w:tcPr>
-            <w:tcW w:w="1903" w:type="dxa"/>
-          </w:tcPr>
-          <w:p>
-            <w:pPr>
-              <w:jc w:val="center"/>
-              <w:rPr>
-                <w:rFonts w:ascii="Times New Roman" w:eastAsia="Times New Roman" w:hAnsi="Times New Roman" w:cs="Times New Roman"/>
-                <w:sz w:val="20"/>
-                <w:szCs w:val="20"/>
-              </w:rPr>
-            </w:pPr>
-          </w:p>
-        </w:tc>
-        <w:tc>
-          <w:tcPr>
-            <w:tcW w:w="1793" w:type="dxa"/>
-          </w:tcPr>
-          <w:p>
-            <w:pPr>
-              <w:jc w:val="center"/>
-              <w:rPr>
-                <w:rFonts w:ascii="Times New Roman" w:eastAsia="Times New Roman" w:hAnsi="Times New Roman" w:cs="Times New Roman"/>
-                <w:sz w:val="20"/>
-                <w:szCs w:val="20"/>
-              </w:rPr>
-            </w:pPr>
-          </w:p>
-        </w:tc>
-        <w:tc>
-          <w:tcPr>
-            <w:tcW w:w="1793" w:type="dxa"/>
+            <w:tcW w:w="1418" w:type="dxa"/>
+          </w:tcPr>
+          <w:p>
+            <w:pPr>
+              <w:jc w:val="center"/>
+              <w:rPr>
+                <w:rFonts w:ascii="Times New Roman" w:eastAsia="Times New Roman" w:hAnsi="Times New Roman" w:cs="Times New Roman"/>
+                <w:sz w:val="20"/>
+                <w:szCs w:val="20"/>
+              </w:rPr>
+            </w:pPr>
+          </w:p>
+        </w:tc>
+        <w:tc>
+          <w:tcPr>
+            <w:tcW w:w="1417" w:type="dxa"/>
+          </w:tcPr>
+          <w:p>
+            <w:pPr>
+              <w:jc w:val="center"/>
+              <w:rPr>
+                <w:rFonts w:ascii="Times New Roman" w:eastAsia="Times New Roman" w:hAnsi="Times New Roman" w:cs="Times New Roman"/>
+                <w:sz w:val="20"/>
+                <w:szCs w:val="20"/>
+              </w:rPr>
+            </w:pPr>
+          </w:p>
+        </w:tc>
+        <w:tc>
+          <w:tcPr>
+            <w:tcW w:w="1134" w:type="dxa"/>
           </w:tcPr>
           <w:p>
             <w:pPr>
@@ -4216,7 +4227,7 @@
         </w:tc>
         <w:tc>
           <w:tcPr>
-            <w:tcW w:w="3586" w:type="dxa"/>
+            <w:tcW w:w="4501" w:type="dxa"/>
             <w:gridSpan w:val="2"/>
           </w:tcPr>
           <w:p>
@@ -4242,7 +4253,7 @@
       <w:tr>
         <w:tc>
           <w:tcPr>
-            <w:tcW w:w="1913" w:type="dxa"/>
+            <w:tcW w:w="2518" w:type="dxa"/>
           </w:tcPr>
           <w:p>
             <w:pPr>
@@ -4265,7 +4276,7 @@
         </w:tc>
         <w:tc>
           <w:tcPr>
-            <w:tcW w:w="1903" w:type="dxa"/>
+            <w:tcW w:w="1418" w:type="dxa"/>
           </w:tcPr>
           <w:p>
             <w:pPr>
@@ -4288,7 +4299,7 @@
         </w:tc>
         <w:tc>
           <w:tcPr>
-            <w:tcW w:w="1793" w:type="dxa"/>
+            <w:tcW w:w="1417" w:type="dxa"/>
           </w:tcPr>
           <w:p>
             <w:pPr>
@@ -4311,7 +4322,7 @@
         </w:tc>
         <w:tc>
           <w:tcPr>
-            <w:tcW w:w="1793" w:type="dxa"/>
+            <w:tcW w:w="1134" w:type="dxa"/>
           </w:tcPr>
           <w:p>
             <w:pPr>
@@ -4334,7 +4345,7 @@
         </w:tc>
         <w:tc>
           <w:tcPr>
-            <w:tcW w:w="1793" w:type="dxa"/>
+            <w:tcW w:w="2268" w:type="dxa"/>
           </w:tcPr>
           <w:p>
             <w:pPr>
@@ -4357,7 +4368,7 @@
         </w:tc>
         <w:tc>
           <w:tcPr>
-            <w:tcW w:w="1793" w:type="dxa"/>
+            <w:tcW w:w="2233" w:type="dxa"/>
           </w:tcPr>
           <w:p>
             <w:pPr>
@@ -4382,7 +4393,7 @@
       <w:tr>
         <w:tc>
           <w:tcPr>
-            <w:tcW w:w="1913" w:type="dxa"/>
+            <w:tcW w:w="2518" w:type="dxa"/>
           </w:tcPr>
           <w:p>
             <w:pPr>
@@ -4405,37 +4416,37 @@
         </w:tc>
         <w:tc>
           <w:tcPr>
-            <w:tcW w:w="1903" w:type="dxa"/>
-          </w:tcPr>
-          <w:p>
-            <w:pPr>
-              <w:jc w:val="center"/>
-              <w:rPr>
-                <w:rFonts w:ascii="Times New Roman" w:eastAsia="Times New Roman" w:hAnsi="Times New Roman" w:cs="Times New Roman"/>
-                <w:sz w:val="20"/>
-                <w:szCs w:val="20"/>
-              </w:rPr>
-            </w:pPr>
-          </w:p>
-        </w:tc>
-        <w:tc>
-          <w:tcPr>
-            <w:tcW w:w="1793" w:type="dxa"/>
-          </w:tcPr>
-          <w:p>
-            <w:pPr>
-              <w:jc w:val="center"/>
-              <w:rPr>
-                <w:rFonts w:ascii="Times New Roman" w:eastAsia="Times New Roman" w:hAnsi="Times New Roman" w:cs="Times New Roman"/>
-                <w:sz w:val="20"/>
-                <w:szCs w:val="20"/>
-              </w:rPr>
-            </w:pPr>
-          </w:p>
-        </w:tc>
-        <w:tc>
-          <w:tcPr>
-            <w:tcW w:w="1793" w:type="dxa"/>
+            <w:tcW w:w="1418" w:type="dxa"/>
+          </w:tcPr>
+          <w:p>
+            <w:pPr>
+              <w:jc w:val="center"/>
+              <w:rPr>
+                <w:rFonts w:ascii="Times New Roman" w:eastAsia="Times New Roman" w:hAnsi="Times New Roman" w:cs="Times New Roman"/>
+                <w:sz w:val="20"/>
+                <w:szCs w:val="20"/>
+              </w:rPr>
+            </w:pPr>
+          </w:p>
+        </w:tc>
+        <w:tc>
+          <w:tcPr>
+            <w:tcW w:w="1417" w:type="dxa"/>
+          </w:tcPr>
+          <w:p>
+            <w:pPr>
+              <w:jc w:val="center"/>
+              <w:rPr>
+                <w:rFonts w:ascii="Times New Roman" w:eastAsia="Times New Roman" w:hAnsi="Times New Roman" w:cs="Times New Roman"/>
+                <w:sz w:val="20"/>
+                <w:szCs w:val="20"/>
+              </w:rPr>
+            </w:pPr>
+          </w:p>
+        </w:tc>
+        <w:tc>
+          <w:tcPr>
+            <w:tcW w:w="1134" w:type="dxa"/>
           </w:tcPr>
           <w:p>
             <w:pPr>
@@ -4458,7 +4469,7 @@
         </w:tc>
         <w:tc>
           <w:tcPr>
-            <w:tcW w:w="1793" w:type="dxa"/>
+            <w:tcW w:w="2268" w:type="dxa"/>
           </w:tcPr>
           <w:p>
             <w:pPr>
@@ -4481,7 +4492,7 @@
         </w:tc>
         <w:tc>
           <w:tcPr>
-            <w:tcW w:w="1793" w:type="dxa"/>
+            <w:tcW w:w="2233" w:type="dxa"/>
           </w:tcPr>
           <w:p>
             <w:pPr>
@@ -4505,11 +4516,11 @@
       </w:tr>
       <w:tr>
         <w:trPr>
-          <w:trHeight w:val="489"/>
+          <w:trHeight w:val="145"/>
         </w:trPr>
         <w:tc>
           <w:tcPr>
-            <w:tcW w:w="1913" w:type="dxa"/>
+            <w:tcW w:w="2518" w:type="dxa"/>
           </w:tcPr>
           <w:p>
             <w:pPr>
@@ -4532,7 +4543,7 @@
         </w:tc>
         <w:tc>
           <w:tcPr>
-            <w:tcW w:w="1903" w:type="dxa"/>
+            <w:tcW w:w="1418" w:type="dxa"/>
           </w:tcPr>
           <w:p>
             <w:pPr>
@@ -4555,7 +4566,7 @@
         </w:tc>
         <w:tc>
           <w:tcPr>
-            <w:tcW w:w="1793" w:type="dxa"/>
+            <w:tcW w:w="1417" w:type="dxa"/>
           </w:tcPr>
           <w:p>
             <w:pPr>
@@ -4578,7 +4589,7 @@
         </w:tc>
         <w:tc>
           <w:tcPr>
-            <w:tcW w:w="1793" w:type="dxa"/>
+            <w:tcW w:w="1134" w:type="dxa"/>
           </w:tcPr>
           <w:p>
             <w:pPr>
@@ -4601,7 +4612,7 @@
         </w:tc>
         <w:tc>
           <w:tcPr>
-            <w:tcW w:w="3586" w:type="dxa"/>
+            <w:tcW w:w="4501" w:type="dxa"/>
             <w:gridSpan w:val="2"/>
           </w:tcPr>
           <w:p>
@@ -4627,7 +4638,7 @@
       <w:tr>
         <w:tc>
           <w:tcPr>
-            <w:tcW w:w="1913" w:type="dxa"/>
+            <w:tcW w:w="2518" w:type="dxa"/>
           </w:tcPr>
           <w:p>
             <w:pPr>
@@ -4650,7 +4661,7 @@
         </w:tc>
         <w:tc>
           <w:tcPr>
-            <w:tcW w:w="1903" w:type="dxa"/>
+            <w:tcW w:w="1418" w:type="dxa"/>
           </w:tcPr>
           <w:p>
             <w:pPr>
@@ -4673,7 +4684,7 @@
         </w:tc>
         <w:tc>
           <w:tcPr>
-            <w:tcW w:w="1793" w:type="dxa"/>
+            <w:tcW w:w="1417" w:type="dxa"/>
           </w:tcPr>
           <w:p>
             <w:pPr>
@@ -4696,7 +4707,7 @@
         </w:tc>
         <w:tc>
           <w:tcPr>
-            <w:tcW w:w="1793" w:type="dxa"/>
+            <w:tcW w:w="1134" w:type="dxa"/>
           </w:tcPr>
           <w:p>
             <w:pPr>
@@ -4719,7 +4730,7 @@
         </w:tc>
         <w:tc>
           <w:tcPr>
-            <w:tcW w:w="1793" w:type="dxa"/>
+            <w:tcW w:w="2268" w:type="dxa"/>
           </w:tcPr>
           <w:p>
             <w:pPr>
@@ -4742,7 +4753,7 @@
         </w:tc>
         <w:tc>
           <w:tcPr>
-            <w:tcW w:w="1793" w:type="dxa"/>
+            <w:tcW w:w="2233" w:type="dxa"/>
           </w:tcPr>
           <w:p>
             <w:pPr>
@@ -4767,7 +4778,7 @@
       <w:tr>
         <w:tc>
           <w:tcPr>
-            <w:tcW w:w="1913" w:type="dxa"/>
+            <w:tcW w:w="2518" w:type="dxa"/>
           </w:tcPr>
           <w:p>
             <w:pPr>
@@ -4790,7 +4801,7 @@
         </w:tc>
         <w:tc>
           <w:tcPr>
-            <w:tcW w:w="1903" w:type="dxa"/>
+            <w:tcW w:w="1418" w:type="dxa"/>
           </w:tcPr>
           <w:p>
             <w:pPr>
@@ -4813,7 +4824,7 @@
         </w:tc>
         <w:tc>
           <w:tcPr>
-            <w:tcW w:w="1793" w:type="dxa"/>
+            <w:tcW w:w="1417" w:type="dxa"/>
           </w:tcPr>
           <w:p>
             <w:pPr>
@@ -4836,7 +4847,7 @@
         </w:tc>
         <w:tc>
           <w:tcPr>
-            <w:tcW w:w="1793" w:type="dxa"/>
+            <w:tcW w:w="1134" w:type="dxa"/>
           </w:tcPr>
           <w:p>
             <w:pPr>
@@ -4859,7 +4870,7 @@
         </w:tc>
         <w:tc>
           <w:tcPr>
-            <w:tcW w:w="1793" w:type="dxa"/>
+            <w:tcW w:w="2268" w:type="dxa"/>
           </w:tcPr>
           <w:p>
             <w:pPr>
@@ -4882,7 +4893,7 @@
         </w:tc>
         <w:tc>
           <w:tcPr>
-            <w:tcW w:w="1793" w:type="dxa"/>
+            <w:tcW w:w="2233" w:type="dxa"/>
           </w:tcPr>
           <w:p>
             <w:pPr>
@@ -4976,8 +4987,20 @@
           <w:sz w:val="20"/>
           <w:szCs w:val="20"/>
         </w:rPr>
-        <w:t xml:space="preserve">The logical conclusions which we deduced helped us to summarize our findings to a remarkable extent. Overall, customers take less number of rides but for longer durations. The customers of Divvy bike-share services mostly use bikes for recreational purposes. Unlike members who have consistent activity throughout the year, customers' use of bikes on weekends and holiday suggests they use them for recreational purposes. The customers are most active on weekends and tend to take longer rides. The customers take longest rides on the </w:t>
-      </w:r>
+        <w:t>The logical conclusions which we deduced helped us to summarize our findings to a remarkable extent. Overall, customers take less number of rides but for longer durations. The customers of Divvy bike-share services mostly use bikes for recreational purposes. Unlike members who have consistent activity throughout the year, customers' use of bikes on weekends and holiday suggests they use them for recreational purposes. The customers are most active on weekends and tend to take longer rides. The customers take longest rides on the months of March, April, May, June, July and August. It peaks in the month of August.</w:t>
+      </w:r>
+    </w:p>
+    <w:p>
+      <w:pPr>
+        <w:jc w:val="both"/>
+        <w:rPr>
+          <w:rFonts w:ascii="Times New Roman" w:eastAsia="Times New Roman" w:hAnsi="Times New Roman" w:cs="Times New Roman"/>
+          <w:sz w:val="20"/>
+          <w:szCs w:val="20"/>
+        </w:rPr>
+      </w:pPr>
+      <w:bookmarkStart w:id="0" w:name="_GoBack"/>
+      <w:bookmarkEnd w:id="0"/>
       <w:r>
         <w:rPr>
           <w:rFonts w:ascii="Times New Roman" w:eastAsia="Times New Roman" w:hAnsi="Times New Roman" w:cs="Times New Roman"/>
@@ -4985,34 +5008,6 @@
           <w:szCs w:val="20"/>
         </w:rPr>
         <w:lastRenderedPageBreak/>
-        <w:t>months of March, April, May, June, July and August. It peaks in the month of August.</w:t>
-      </w:r>
-    </w:p>
-    <w:p>
-      <w:pPr>
-        <w:jc w:val="both"/>
-        <w:rPr>
-          <w:rFonts w:ascii="Times New Roman" w:eastAsia="Times New Roman" w:hAnsi="Times New Roman" w:cs="Times New Roman"/>
-          <w:sz w:val="20"/>
-          <w:szCs w:val="20"/>
-        </w:rPr>
-      </w:pPr>
-    </w:p>
-    <w:p>
-      <w:pPr>
-        <w:jc w:val="both"/>
-        <w:rPr>
-          <w:rFonts w:ascii="Times New Roman" w:eastAsia="Times New Roman" w:hAnsi="Times New Roman" w:cs="Times New Roman"/>
-          <w:sz w:val="20"/>
-          <w:szCs w:val="20"/>
-        </w:rPr>
-      </w:pPr>
-      <w:r>
-        <w:rPr>
-          <w:rFonts w:ascii="Times New Roman" w:eastAsia="Times New Roman" w:hAnsi="Times New Roman" w:cs="Times New Roman"/>
-          <w:sz w:val="20"/>
-          <w:szCs w:val="20"/>
-        </w:rPr>
         <w:t>After knowing how the customers of Divvy bike-sharing company use bikeshare differently, we were able to design recommendations and schemes to boost the sales of the company services. Designing riding packages by keeping recreational activities, weekend contests, and summer events in mind as more customers are inclined towards it can help to elevate purchase of such plans. If the customers are charged on duration basis, offered specialized discounts and coupons for regular and substantial users, this way users will be encouraged for more longer rides and thus it will result in high revenue. The designing of seasonal packages  will allow flexibility and encourage customers to get membership for specific periods they want rather than paying for annual subscription. Effective and efficient promotions can be achieved by targeting customers at the busiest times and stations. The favorable days are weekends, the favorable months are June, July and August, and the most attractive stations are Lake Shore Dr &amp; Monroe St, Michigan Ave &amp; Oak St, and Millenium Park.</w:t>
       </w:r>
     </w:p>
@@ -5107,8 +5102,18 @@
           <w:sz w:val="20"/>
           <w:szCs w:val="20"/>
         </w:rPr>
-        <w:t xml:space="preserve">[3] Suzana Regina Moro, Paulo Augusto Cauchick-Miguel, "An Analysis of a Bike-Sharing System from a Business Model </w:t>
-      </w:r>
+        <w:t>[3] Suzana Regina Moro, Paulo Augusto Cauchick-Miguel, "An Analysis of a Bike-Sharing System from a Business Model Perspective", Brazilian Journal of Operations &amp; Production Management, Vol. 19, No. 2, e20221400, 2022, ISSN 2237-8960 (Online), June 2022.</w:t>
+      </w:r>
+    </w:p>
+    <w:p>
+      <w:pPr>
+        <w:jc w:val="both"/>
+        <w:rPr>
+          <w:rFonts w:ascii="Times New Roman" w:eastAsia="Times New Roman" w:hAnsi="Times New Roman" w:cs="Times New Roman"/>
+          <w:sz w:val="20"/>
+          <w:szCs w:val="20"/>
+        </w:rPr>
+      </w:pPr>
       <w:r>
         <w:rPr>
           <w:rFonts w:ascii="Times New Roman" w:eastAsia="Times New Roman" w:hAnsi="Times New Roman" w:cs="Times New Roman"/>
@@ -5116,24 +5121,6 @@
           <w:szCs w:val="20"/>
         </w:rPr>
         <w:lastRenderedPageBreak/>
-        <w:t>Perspective", Brazilian Journal of Operations &amp; Production Management, Vol. 19, No. 2, e20221400, 2022, ISSN 2237-8960 (Online), June 2022.</w:t>
-      </w:r>
-    </w:p>
-    <w:p>
-      <w:pPr>
-        <w:jc w:val="both"/>
-        <w:rPr>
-          <w:rFonts w:ascii="Times New Roman" w:eastAsia="Times New Roman" w:hAnsi="Times New Roman" w:cs="Times New Roman"/>
-          <w:sz w:val="20"/>
-          <w:szCs w:val="20"/>
-        </w:rPr>
-      </w:pPr>
-      <w:r>
-        <w:rPr>
-          <w:rFonts w:ascii="Times New Roman" w:eastAsia="Times New Roman" w:hAnsi="Times New Roman" w:cs="Times New Roman"/>
-          <w:sz w:val="20"/>
-          <w:szCs w:val="20"/>
-        </w:rPr>
         <w:t>[4] Yuanyuan Guo, Linchuan Yang, Yang Chen, "Bike Share Usage and the Built Environment: A Review", Frontiers in Public Health (www.frontiersin.org), Volume 10, Article 848169, February 2022.</w:t>
       </w:r>
     </w:p>
@@ -5332,8 +5319,18 @@
           <w:sz w:val="20"/>
           <w:szCs w:val="20"/>
         </w:rPr>
-        <w:t xml:space="preserve">[15] Elisabete Arsenio, Elisabete Arsenio, Sofia Azeredo Lopes, Helena Iglésias Pereira, "Assessing the market potential of electric bicycles and ICT for low carbon school travel: a case </w:t>
-      </w:r>
+        <w:t>[15] Elisabete Arsenio, Elisabete Arsenio, Sofia Azeredo Lopes, Helena Iglésias Pereira, "Assessing the market potential of electric bicycles and ICT for low carbon school travel: a case study in the Smart City of ÁGUEDA", European Transport Research Review (2018) 10: 13, Springer, January 2018.</w:t>
+      </w:r>
+    </w:p>
+    <w:p>
+      <w:pPr>
+        <w:jc w:val="both"/>
+        <w:rPr>
+          <w:rFonts w:ascii="Times New Roman" w:eastAsia="Times New Roman" w:hAnsi="Times New Roman" w:cs="Times New Roman"/>
+          <w:sz w:val="20"/>
+          <w:szCs w:val="20"/>
+        </w:rPr>
+      </w:pPr>
       <w:r>
         <w:rPr>
           <w:rFonts w:ascii="Times New Roman" w:eastAsia="Times New Roman" w:hAnsi="Times New Roman" w:cs="Times New Roman"/>
@@ -5341,24 +5338,6 @@
           <w:szCs w:val="20"/>
         </w:rPr>
         <w:lastRenderedPageBreak/>
-        <w:t>study in the Smart City of ÁGUEDA", European Transport Research Review (2018) 10: 13, Springer, January 2018.</w:t>
-      </w:r>
-    </w:p>
-    <w:p>
-      <w:pPr>
-        <w:jc w:val="both"/>
-        <w:rPr>
-          <w:rFonts w:ascii="Times New Roman" w:eastAsia="Times New Roman" w:hAnsi="Times New Roman" w:cs="Times New Roman"/>
-          <w:sz w:val="20"/>
-          <w:szCs w:val="20"/>
-        </w:rPr>
-      </w:pPr>
-      <w:r>
-        <w:rPr>
-          <w:rFonts w:ascii="Times New Roman" w:eastAsia="Times New Roman" w:hAnsi="Times New Roman" w:cs="Times New Roman"/>
-          <w:sz w:val="20"/>
-          <w:szCs w:val="20"/>
-        </w:rPr>
         <w:t>[16] Miriam Ricci, "Bike sharing: A review of evidence on impacts and processes of implementation and operation", Research in Transportation Business &amp; Management 15 (2015) 28–38, Elsevier Ltd., April 2015.</w:t>
       </w:r>
     </w:p>

</xml_diff>